<commit_message>
P1 Project report updated
</commit_message>
<xml_diff>
--- a/CS500-framework/CS500-framework/Proj 1 Report CS 500 Sean Higgins.docx
+++ b/CS500-framework/CS500-framework/Proj 1 Report CS 500 Sean Higgins.docx
@@ -226,23 +226,7 @@
           <w:sz w:val="24"/>
           <w:szCs w:val="24"/>
         </w:rPr>
-        <w:t>Overall, the project contains the necessary aspects required to read in a variety of basic shapes (triangles, spheres, cylinders, and axis-aligned boxes), to be able to intersect rays with said objects to provide various data to be used in future lighting calculations, such as the point of intersection, which shape has been intersected,</w:t>
-      </w:r>
-      <w:r>
-        <w:rPr>
-          <w:rFonts w:ascii="Times New Roman" w:hAnsi="Times New Roman" w:cs="Times New Roman"/>
-          <w:sz w:val="24"/>
-          <w:szCs w:val="24"/>
-        </w:rPr>
-        <w:t xml:space="preserve"> and</w:t>
-      </w:r>
-      <w:r>
-        <w:rPr>
-          <w:rFonts w:ascii="Times New Roman" w:hAnsi="Times New Roman" w:cs="Times New Roman"/>
-          <w:sz w:val="24"/>
-          <w:szCs w:val="24"/>
-        </w:rPr>
-        <w:t xml:space="preserve"> the normal at the point of intersection.</w:t>
+        <w:t>Overall, the project contains the necessary aspects required to read in a variety of basic shapes (triangles, spheres, cylinders, and axis-aligned boxes), to be able to intersect rays with said objects to provide various data to be used in future lighting calculations, such as the point of intersection, which shape has been intersected, and the normal at the point of intersection.</w:t>
       </w:r>
     </w:p>
     <w:p>
@@ -445,8 +429,124 @@
           <w:sz w:val="24"/>
           <w:szCs w:val="24"/>
         </w:rPr>
-        <w:t xml:space="preserve">To solve this, I simply scaled the bounding boxes up slightly for both spheres and </w:t>
-      </w:r>
+        <w:t xml:space="preserve">To solve this, I simply scaled the bounding boxes up slightly for both spheres and triangles, as they were the only offending objects.  After calculating the bounding box properly for each of these objects, I took the maximal and minimal corners, subtracted those points to get the vector between them, and added and subtracted that vector to those same maximal and minimal points.  I then forced the bounding box to include those points, and after some fine-tuning of the scale of that diagonal vector, I was able to successfully fix the slicing and gap issues.   To give a more </w:t>
+      </w:r>
+      <w:r>
+        <w:rPr>
+          <w:rFonts w:ascii="Times New Roman" w:hAnsi="Times New Roman" w:cs="Times New Roman"/>
+          <w:sz w:val="24"/>
+          <w:szCs w:val="24"/>
+        </w:rPr>
+        <w:t>succinct explanation, I liken it to extending or enlarging a window on an operating system—you grab one (or both) corners of the window, and pull and extend them out in a diagonal to increase the size of the window and cover more area.  My method is similar in principle, just extended to 3D.</w:t>
+      </w:r>
+    </w:p>
+    <w:p>
+      <w:pPr>
+        <w:rPr>
+          <w:rFonts w:ascii="Times New Roman" w:hAnsi="Times New Roman" w:cs="Times New Roman"/>
+          <w:sz w:val="24"/>
+          <w:szCs w:val="24"/>
+        </w:rPr>
+      </w:pPr>
+    </w:p>
+    <w:p>
+      <w:pPr>
+        <w:rPr>
+          <w:rFonts w:ascii="Times New Roman" w:hAnsi="Times New Roman" w:cs="Times New Roman"/>
+          <w:sz w:val="24"/>
+          <w:szCs w:val="24"/>
+        </w:rPr>
+      </w:pPr>
+    </w:p>
+    <w:p>
+      <w:pPr>
+        <w:rPr>
+          <w:rFonts w:ascii="Times New Roman" w:hAnsi="Times New Roman" w:cs="Times New Roman"/>
+          <w:sz w:val="24"/>
+          <w:szCs w:val="24"/>
+        </w:rPr>
+      </w:pPr>
+    </w:p>
+    <w:p>
+      <w:pPr>
+        <w:rPr>
+          <w:rFonts w:ascii="Times New Roman" w:hAnsi="Times New Roman" w:cs="Times New Roman"/>
+          <w:sz w:val="24"/>
+          <w:szCs w:val="24"/>
+        </w:rPr>
+      </w:pPr>
+    </w:p>
+    <w:p>
+      <w:pPr>
+        <w:rPr>
+          <w:rFonts w:ascii="Times New Roman" w:hAnsi="Times New Roman" w:cs="Times New Roman"/>
+          <w:sz w:val="24"/>
+          <w:szCs w:val="24"/>
+        </w:rPr>
+      </w:pPr>
+    </w:p>
+    <w:p>
+      <w:pPr>
+        <w:rPr>
+          <w:rFonts w:ascii="Times New Roman" w:hAnsi="Times New Roman" w:cs="Times New Roman"/>
+          <w:sz w:val="24"/>
+          <w:szCs w:val="24"/>
+        </w:rPr>
+      </w:pPr>
+    </w:p>
+    <w:p>
+      <w:pPr>
+        <w:rPr>
+          <w:rFonts w:ascii="Times New Roman" w:hAnsi="Times New Roman" w:cs="Times New Roman"/>
+          <w:sz w:val="24"/>
+          <w:szCs w:val="24"/>
+        </w:rPr>
+      </w:pPr>
+    </w:p>
+    <w:p>
+      <w:pPr>
+        <w:rPr>
+          <w:rFonts w:ascii="Times New Roman" w:hAnsi="Times New Roman" w:cs="Times New Roman"/>
+          <w:sz w:val="24"/>
+          <w:szCs w:val="24"/>
+        </w:rPr>
+      </w:pPr>
+    </w:p>
+    <w:p>
+      <w:pPr>
+        <w:rPr>
+          <w:rFonts w:ascii="Times New Roman" w:hAnsi="Times New Roman" w:cs="Times New Roman"/>
+          <w:sz w:val="24"/>
+          <w:szCs w:val="24"/>
+        </w:rPr>
+      </w:pPr>
+    </w:p>
+    <w:p>
+      <w:pPr>
+        <w:rPr>
+          <w:rFonts w:ascii="Times New Roman" w:hAnsi="Times New Roman" w:cs="Times New Roman"/>
+          <w:sz w:val="24"/>
+          <w:szCs w:val="24"/>
+        </w:rPr>
+      </w:pPr>
+    </w:p>
+    <w:p>
+      <w:pPr>
+        <w:rPr>
+          <w:rFonts w:ascii="Times New Roman" w:hAnsi="Times New Roman" w:cs="Times New Roman"/>
+          <w:sz w:val="24"/>
+          <w:szCs w:val="24"/>
+        </w:rPr>
+      </w:pPr>
+      <w:r>
+        <w:rPr>
+          <w:rFonts w:ascii="Times New Roman" w:hAnsi="Times New Roman" w:cs="Times New Roman"/>
+          <w:sz w:val="24"/>
+          <w:szCs w:val="24"/>
+        </w:rPr>
+        <w:t xml:space="preserve">Object </w:t>
+      </w:r>
+      <w:proofErr w:type="spellStart"/>
       <w:proofErr w:type="gramStart"/>
       <w:r>
         <w:rPr>
@@ -454,8 +554,9 @@
           <w:sz w:val="24"/>
           <w:szCs w:val="24"/>
         </w:rPr>
-        <w:t>triangles</w:t>
-      </w:r>
+        <w:t>Kd</w:t>
+      </w:r>
+      <w:proofErr w:type="spellEnd"/>
       <w:proofErr w:type="gramEnd"/>
       <w:r>
         <w:rPr>
@@ -463,18 +564,402 @@
           <w:sz w:val="24"/>
           <w:szCs w:val="24"/>
         </w:rPr>
-        <w:t xml:space="preserve">, as they were the only offending objects.  After calculating the bounding box properly for each of these objects, I took the maximal and minimal corners, subtracted those points to get the vector between them, and added and subtracted that vector to those same maximal and minimal points.  I then forced the bounding box to include those points, and after some fine-tuning of the scale of that diagonal vector, I was able to successfully fix the slicing and gap issues.   To give a more </w:t>
-      </w:r>
-      <w:r>
-        <w:rPr>
-          <w:rFonts w:ascii="Times New Roman" w:hAnsi="Times New Roman" w:cs="Times New Roman"/>
-          <w:sz w:val="24"/>
-          <w:szCs w:val="24"/>
-        </w:rPr>
-        <w:t>succinct explanation, I liken it to extending or enlarging a window on an operating system—you grab one (or both) corners of the window, and pull and extend them out in a diagonal to increase the size of the window and cover more area.  My method is similar in principle, just extended to 3D.</w:t>
+        <w:t xml:space="preserve"> (inherent color) values - </w:t>
+      </w:r>
+      <w:r>
+        <w:rPr>
+          <w:rFonts w:ascii="Times New Roman" w:hAnsi="Times New Roman" w:cs="Times New Roman"/>
+          <w:sz w:val="24"/>
+          <w:szCs w:val="24"/>
+        </w:rPr>
+        <w:t>With Tree</w:t>
+      </w:r>
+    </w:p>
+    <w:p>
+      <w:pPr>
+        <w:rPr>
+          <w:rFonts w:ascii="Times New Roman" w:hAnsi="Times New Roman" w:cs="Times New Roman"/>
+          <w:sz w:val="24"/>
+          <w:szCs w:val="24"/>
+        </w:rPr>
+      </w:pPr>
+      <w:r>
+        <w:rPr>
+          <w:rFonts w:ascii="Times New Roman" w:hAnsi="Times New Roman" w:cs="Times New Roman"/>
+          <w:noProof/>
+          <w:sz w:val="24"/>
+          <w:szCs w:val="24"/>
+        </w:rPr>
+        <w:drawing>
+          <wp:inline distT="0" distB="0" distL="0" distR="0">
+            <wp:extent cx="3810000" cy="2857500"/>
+            <wp:effectExtent l="0" t="0" r="0" b="0"/>
+            <wp:docPr id="6" name="Picture 6"/>
+            <wp:cNvGraphicFramePr>
+              <a:graphicFrameLocks xmlns:a="http://schemas.openxmlformats.org/drawingml/2006/main" noChangeAspect="1"/>
+            </wp:cNvGraphicFramePr>
+            <a:graphic xmlns:a="http://schemas.openxmlformats.org/drawingml/2006/main">
+              <a:graphicData uri="http://schemas.openxmlformats.org/drawingml/2006/picture">
+                <pic:pic xmlns:pic="http://schemas.openxmlformats.org/drawingml/2006/picture">
+                  <pic:nvPicPr>
+                    <pic:cNvPr id="6" name="testsceneKdVals.jpg"/>
+                    <pic:cNvPicPr/>
+                  </pic:nvPicPr>
+                  <pic:blipFill>
+                    <a:blip r:embed="rId4">
+                      <a:extLst>
+                        <a:ext uri="{28A0092B-C50C-407E-A947-70E740481C1C}">
+                          <a14:useLocalDpi xmlns:a14="http://schemas.microsoft.com/office/drawing/2010/main" val="0"/>
+                        </a:ext>
+                      </a:extLst>
+                    </a:blip>
+                    <a:stretch>
+                      <a:fillRect/>
+                    </a:stretch>
+                  </pic:blipFill>
+                  <pic:spPr>
+                    <a:xfrm>
+                      <a:off x="0" y="0"/>
+                      <a:ext cx="3810000" cy="2857500"/>
+                    </a:xfrm>
+                    <a:prstGeom prst="rect">
+                      <a:avLst/>
+                    </a:prstGeom>
+                  </pic:spPr>
+                </pic:pic>
+              </a:graphicData>
+            </a:graphic>
+          </wp:inline>
+        </w:drawing>
+      </w:r>
+    </w:p>
+    <w:p>
+      <w:pPr>
+        <w:rPr>
+          <w:rFonts w:ascii="Times New Roman" w:hAnsi="Times New Roman" w:cs="Times New Roman"/>
+          <w:sz w:val="24"/>
+          <w:szCs w:val="24"/>
+        </w:rPr>
+      </w:pPr>
+    </w:p>
+    <w:p>
+      <w:pPr>
+        <w:rPr>
+          <w:rFonts w:ascii="Times New Roman" w:hAnsi="Times New Roman" w:cs="Times New Roman"/>
+          <w:sz w:val="24"/>
+          <w:szCs w:val="24"/>
+        </w:rPr>
+      </w:pPr>
+      <w:r>
+        <w:rPr>
+          <w:rFonts w:ascii="Times New Roman" w:hAnsi="Times New Roman" w:cs="Times New Roman"/>
+          <w:sz w:val="24"/>
+          <w:szCs w:val="24"/>
+        </w:rPr>
+        <w:t xml:space="preserve">Object </w:t>
+      </w:r>
+      <w:proofErr w:type="spellStart"/>
+      <w:r>
+        <w:rPr>
+          <w:rFonts w:ascii="Times New Roman" w:hAnsi="Times New Roman" w:cs="Times New Roman"/>
+          <w:sz w:val="24"/>
+          <w:szCs w:val="24"/>
+        </w:rPr>
+        <w:t>Kd</w:t>
+      </w:r>
+      <w:proofErr w:type="spellEnd"/>
+      <w:r>
+        <w:rPr>
+          <w:rFonts w:ascii="Times New Roman" w:hAnsi="Times New Roman" w:cs="Times New Roman"/>
+          <w:sz w:val="24"/>
+          <w:szCs w:val="24"/>
+        </w:rPr>
+        <w:t xml:space="preserve"> (inherent color)</w:t>
       </w:r>
       <w:bookmarkStart w:id="0" w:name="_GoBack"/>
       <w:bookmarkEnd w:id="0"/>
+      <w:r>
+        <w:rPr>
+          <w:rFonts w:ascii="Times New Roman" w:hAnsi="Times New Roman" w:cs="Times New Roman"/>
+          <w:sz w:val="24"/>
+          <w:szCs w:val="24"/>
+        </w:rPr>
+        <w:t xml:space="preserve"> values - Without tree</w:t>
+      </w:r>
+    </w:p>
+    <w:p>
+      <w:pPr>
+        <w:rPr>
+          <w:rFonts w:ascii="Times New Roman" w:hAnsi="Times New Roman" w:cs="Times New Roman"/>
+          <w:sz w:val="24"/>
+          <w:szCs w:val="24"/>
+        </w:rPr>
+      </w:pPr>
+      <w:r>
+        <w:rPr>
+          <w:rFonts w:ascii="Times New Roman" w:hAnsi="Times New Roman" w:cs="Times New Roman"/>
+          <w:noProof/>
+          <w:sz w:val="24"/>
+          <w:szCs w:val="24"/>
+        </w:rPr>
+        <w:drawing>
+          <wp:inline distT="0" distB="0" distL="0" distR="0" wp14:anchorId="20B8A071" wp14:editId="65EFC4D9">
+            <wp:extent cx="3810000" cy="2857500"/>
+            <wp:effectExtent l="0" t="0" r="0" b="0"/>
+            <wp:docPr id="8" name="Picture 8"/>
+            <wp:cNvGraphicFramePr>
+              <a:graphicFrameLocks xmlns:a="http://schemas.openxmlformats.org/drawingml/2006/main" noChangeAspect="1"/>
+            </wp:cNvGraphicFramePr>
+            <a:graphic xmlns:a="http://schemas.openxmlformats.org/drawingml/2006/main">
+              <a:graphicData uri="http://schemas.openxmlformats.org/drawingml/2006/picture">
+                <pic:pic xmlns:pic="http://schemas.openxmlformats.org/drawingml/2006/picture">
+                  <pic:nvPicPr>
+                    <pic:cNvPr id="8" name="testsceneNoTree.jpg"/>
+                    <pic:cNvPicPr/>
+                  </pic:nvPicPr>
+                  <pic:blipFill>
+                    <a:blip r:embed="rId5">
+                      <a:extLst>
+                        <a:ext uri="{28A0092B-C50C-407E-A947-70E740481C1C}">
+                          <a14:useLocalDpi xmlns:a14="http://schemas.microsoft.com/office/drawing/2010/main" val="0"/>
+                        </a:ext>
+                      </a:extLst>
+                    </a:blip>
+                    <a:stretch>
+                      <a:fillRect/>
+                    </a:stretch>
+                  </pic:blipFill>
+                  <pic:spPr>
+                    <a:xfrm>
+                      <a:off x="0" y="0"/>
+                      <a:ext cx="3810000" cy="2857500"/>
+                    </a:xfrm>
+                    <a:prstGeom prst="rect">
+                      <a:avLst/>
+                    </a:prstGeom>
+                  </pic:spPr>
+                </pic:pic>
+              </a:graphicData>
+            </a:graphic>
+          </wp:inline>
+        </w:drawing>
+      </w:r>
+    </w:p>
+    <w:p>
+      <w:pPr>
+        <w:rPr>
+          <w:rFonts w:ascii="Times New Roman" w:hAnsi="Times New Roman" w:cs="Times New Roman"/>
+          <w:sz w:val="24"/>
+          <w:szCs w:val="24"/>
+        </w:rPr>
+      </w:pPr>
+    </w:p>
+    <w:p>
+      <w:pPr>
+        <w:rPr>
+          <w:rFonts w:ascii="Times New Roman" w:hAnsi="Times New Roman" w:cs="Times New Roman"/>
+          <w:sz w:val="24"/>
+          <w:szCs w:val="24"/>
+        </w:rPr>
+      </w:pPr>
+    </w:p>
+    <w:p>
+      <w:pPr>
+        <w:rPr>
+          <w:rFonts w:ascii="Times New Roman" w:hAnsi="Times New Roman" w:cs="Times New Roman"/>
+          <w:noProof/>
+          <w:sz w:val="24"/>
+          <w:szCs w:val="24"/>
+        </w:rPr>
+      </w:pPr>
+      <w:r>
+        <w:rPr>
+          <w:rFonts w:ascii="Times New Roman" w:hAnsi="Times New Roman" w:cs="Times New Roman"/>
+          <w:noProof/>
+          <w:sz w:val="24"/>
+          <w:szCs w:val="24"/>
+        </w:rPr>
+        <w:t>Object normals (absolute value)</w:t>
+      </w:r>
+    </w:p>
+    <w:p>
+      <w:pPr>
+        <w:rPr>
+          <w:rFonts w:ascii="Times New Roman" w:hAnsi="Times New Roman" w:cs="Times New Roman"/>
+          <w:sz w:val="24"/>
+          <w:szCs w:val="24"/>
+        </w:rPr>
+      </w:pPr>
+      <w:r>
+        <w:rPr>
+          <w:rFonts w:ascii="Times New Roman" w:hAnsi="Times New Roman" w:cs="Times New Roman"/>
+          <w:noProof/>
+          <w:sz w:val="24"/>
+          <w:szCs w:val="24"/>
+        </w:rPr>
+        <w:lastRenderedPageBreak/>
+        <w:drawing>
+          <wp:inline distT="0" distB="0" distL="0" distR="0">
+            <wp:extent cx="3810000" cy="2857500"/>
+            <wp:effectExtent l="0" t="0" r="0" b="0"/>
+            <wp:docPr id="7" name="Picture 7"/>
+            <wp:cNvGraphicFramePr>
+              <a:graphicFrameLocks xmlns:a="http://schemas.openxmlformats.org/drawingml/2006/main" noChangeAspect="1"/>
+            </wp:cNvGraphicFramePr>
+            <a:graphic xmlns:a="http://schemas.openxmlformats.org/drawingml/2006/main">
+              <a:graphicData uri="http://schemas.openxmlformats.org/drawingml/2006/picture">
+                <pic:pic xmlns:pic="http://schemas.openxmlformats.org/drawingml/2006/picture">
+                  <pic:nvPicPr>
+                    <pic:cNvPr id="7" name="testsceneNormals.jpg"/>
+                    <pic:cNvPicPr/>
+                  </pic:nvPicPr>
+                  <pic:blipFill>
+                    <a:blip r:embed="rId6">
+                      <a:extLst>
+                        <a:ext uri="{28A0092B-C50C-407E-A947-70E740481C1C}">
+                          <a14:useLocalDpi xmlns:a14="http://schemas.microsoft.com/office/drawing/2010/main" val="0"/>
+                        </a:ext>
+                      </a:extLst>
+                    </a:blip>
+                    <a:stretch>
+                      <a:fillRect/>
+                    </a:stretch>
+                  </pic:blipFill>
+                  <pic:spPr>
+                    <a:xfrm>
+                      <a:off x="0" y="0"/>
+                      <a:ext cx="3810000" cy="2857500"/>
+                    </a:xfrm>
+                    <a:prstGeom prst="rect">
+                      <a:avLst/>
+                    </a:prstGeom>
+                  </pic:spPr>
+                </pic:pic>
+              </a:graphicData>
+            </a:graphic>
+          </wp:inline>
+        </w:drawing>
+      </w:r>
+    </w:p>
+    <w:p>
+      <w:pPr>
+        <w:rPr>
+          <w:rFonts w:ascii="Times New Roman" w:hAnsi="Times New Roman" w:cs="Times New Roman"/>
+          <w:sz w:val="24"/>
+          <w:szCs w:val="24"/>
+        </w:rPr>
+      </w:pPr>
+    </w:p>
+    <w:p>
+      <w:pPr>
+        <w:rPr>
+          <w:rFonts w:ascii="Times New Roman" w:hAnsi="Times New Roman" w:cs="Times New Roman"/>
+          <w:sz w:val="24"/>
+          <w:szCs w:val="24"/>
+        </w:rPr>
+      </w:pPr>
+    </w:p>
+    <w:p>
+      <w:pPr>
+        <w:rPr>
+          <w:rFonts w:ascii="Times New Roman" w:hAnsi="Times New Roman" w:cs="Times New Roman"/>
+          <w:sz w:val="24"/>
+          <w:szCs w:val="24"/>
+        </w:rPr>
+      </w:pPr>
+    </w:p>
+    <w:p>
+      <w:pPr>
+        <w:rPr>
+          <w:rFonts w:ascii="Times New Roman" w:hAnsi="Times New Roman" w:cs="Times New Roman"/>
+          <w:sz w:val="24"/>
+          <w:szCs w:val="24"/>
+        </w:rPr>
+      </w:pPr>
+    </w:p>
+    <w:p>
+      <w:pPr>
+        <w:rPr>
+          <w:rFonts w:ascii="Times New Roman" w:hAnsi="Times New Roman" w:cs="Times New Roman"/>
+          <w:sz w:val="24"/>
+          <w:szCs w:val="24"/>
+        </w:rPr>
+      </w:pPr>
+    </w:p>
+    <w:p>
+      <w:pPr>
+        <w:rPr>
+          <w:rFonts w:ascii="Times New Roman" w:hAnsi="Times New Roman" w:cs="Times New Roman"/>
+          <w:sz w:val="24"/>
+          <w:szCs w:val="24"/>
+        </w:rPr>
+      </w:pPr>
+      <w:r>
+        <w:rPr>
+          <w:rFonts w:ascii="Times New Roman" w:hAnsi="Times New Roman" w:cs="Times New Roman"/>
+          <w:sz w:val="24"/>
+          <w:szCs w:val="24"/>
+        </w:rPr>
+        <w:t>Object distances (t-values) from camera, scaled to look nice</w:t>
+      </w:r>
+    </w:p>
+    <w:p>
+      <w:pPr>
+        <w:rPr>
+          <w:rFonts w:ascii="Times New Roman" w:hAnsi="Times New Roman" w:cs="Times New Roman"/>
+          <w:sz w:val="24"/>
+          <w:szCs w:val="24"/>
+        </w:rPr>
+      </w:pPr>
+      <w:r>
+        <w:rPr>
+          <w:rFonts w:ascii="Times New Roman" w:hAnsi="Times New Roman" w:cs="Times New Roman"/>
+          <w:noProof/>
+          <w:sz w:val="24"/>
+          <w:szCs w:val="24"/>
+        </w:rPr>
+        <w:drawing>
+          <wp:inline distT="0" distB="0" distL="0" distR="0">
+            <wp:extent cx="3810000" cy="2857500"/>
+            <wp:effectExtent l="0" t="0" r="0" b="0"/>
+            <wp:docPr id="10" name="Picture 10"/>
+            <wp:cNvGraphicFramePr>
+              <a:graphicFrameLocks xmlns:a="http://schemas.openxmlformats.org/drawingml/2006/main" noChangeAspect="1"/>
+            </wp:cNvGraphicFramePr>
+            <a:graphic xmlns:a="http://schemas.openxmlformats.org/drawingml/2006/main">
+              <a:graphicData uri="http://schemas.openxmlformats.org/drawingml/2006/picture">
+                <pic:pic xmlns:pic="http://schemas.openxmlformats.org/drawingml/2006/picture">
+                  <pic:nvPicPr>
+                    <pic:cNvPr id="10" name="testsceneTVals.jpg"/>
+                    <pic:cNvPicPr/>
+                  </pic:nvPicPr>
+                  <pic:blipFill>
+                    <a:blip r:embed="rId7">
+                      <a:extLst>
+                        <a:ext uri="{28A0092B-C50C-407E-A947-70E740481C1C}">
+                          <a14:useLocalDpi xmlns:a14="http://schemas.microsoft.com/office/drawing/2010/main" val="0"/>
+                        </a:ext>
+                      </a:extLst>
+                    </a:blip>
+                    <a:stretch>
+                      <a:fillRect/>
+                    </a:stretch>
+                  </pic:blipFill>
+                  <pic:spPr>
+                    <a:xfrm>
+                      <a:off x="0" y="0"/>
+                      <a:ext cx="3810000" cy="2857500"/>
+                    </a:xfrm>
+                    <a:prstGeom prst="rect">
+                      <a:avLst/>
+                    </a:prstGeom>
+                  </pic:spPr>
+                </pic:pic>
+              </a:graphicData>
+            </a:graphic>
+          </wp:inline>
+        </w:drawing>
+      </w:r>
     </w:p>
     <w:sectPr>
       <w:pgSz w:w="12240" w:h="15840"/>

</xml_diff>

<commit_message>
run on school computer
</commit_message>
<xml_diff>
--- a/CS500-framework/CS500-framework/Proj 1 Report CS 500 Sean Higgins.docx
+++ b/CS500-framework/CS500-framework/Proj 1 Report CS 500 Sean Higgins.docx
@@ -10,6 +10,7 @@
           <w:szCs w:val="24"/>
         </w:rPr>
       </w:pPr>
+      <w:bookmarkStart w:id="0" w:name="_GoBack"/>
       <w:r>
         <w:rPr>
           <w:rFonts w:ascii="Times New Roman" w:hAnsi="Times New Roman" w:cs="Times New Roman"/>
@@ -124,42 +125,7 @@
         <w:t>. 1 Report</w:t>
       </w:r>
     </w:p>
-    <w:p>
-      <w:pPr>
-        <w:jc w:val="center"/>
-        <w:rPr>
-          <w:rFonts w:ascii="Times New Roman" w:hAnsi="Times New Roman" w:cs="Times New Roman"/>
-          <w:sz w:val="24"/>
-          <w:szCs w:val="24"/>
-        </w:rPr>
-      </w:pPr>
-      <w:r>
-        <w:rPr>
-          <w:rFonts w:ascii="Times New Roman" w:hAnsi="Times New Roman" w:cs="Times New Roman"/>
-          <w:sz w:val="24"/>
-          <w:szCs w:val="24"/>
-        </w:rPr>
-        <w:t>Note: as .</w:t>
-      </w:r>
-      <w:proofErr w:type="spellStart"/>
-      <w:r>
-        <w:rPr>
-          <w:rFonts w:ascii="Times New Roman" w:hAnsi="Times New Roman" w:cs="Times New Roman"/>
-          <w:sz w:val="24"/>
-          <w:szCs w:val="24"/>
-        </w:rPr>
-        <w:t>hdr</w:t>
-      </w:r>
-      <w:proofErr w:type="spellEnd"/>
-      <w:r>
-        <w:rPr>
-          <w:rFonts w:ascii="Times New Roman" w:hAnsi="Times New Roman" w:cs="Times New Roman"/>
-          <w:sz w:val="24"/>
-          <w:szCs w:val="24"/>
-        </w:rPr>
-        <w:t xml:space="preserve"> files cannot be included into a Word document, I will be including them in the provided .ZIP file</w:t>
-      </w:r>
-    </w:p>
+    <w:bookmarkEnd w:id="0"/>
     <w:p>
       <w:pPr>
         <w:rPr>
@@ -385,6 +351,7 @@
           <w:sz w:val="24"/>
           <w:szCs w:val="24"/>
         </w:rPr>
+        <w:lastRenderedPageBreak/>
         <w:t>KD Tree:  To summarize, the KD Tree uses bounding boxes for all of the provided objects</w:t>
       </w:r>
       <w:r>
@@ -544,6 +511,7 @@
           <w:sz w:val="24"/>
           <w:szCs w:val="24"/>
         </w:rPr>
+        <w:lastRenderedPageBreak/>
         <w:t xml:space="preserve">Object </w:t>
       </w:r>
       <w:proofErr w:type="spellStart"/>
@@ -674,17 +642,7 @@
           <w:sz w:val="24"/>
           <w:szCs w:val="24"/>
         </w:rPr>
-        <w:t xml:space="preserve"> (inherent color)</w:t>
-      </w:r>
-      <w:bookmarkStart w:id="0" w:name="_GoBack"/>
-      <w:bookmarkEnd w:id="0"/>
-      <w:r>
-        <w:rPr>
-          <w:rFonts w:ascii="Times New Roman" w:hAnsi="Times New Roman" w:cs="Times New Roman"/>
-          <w:sz w:val="24"/>
-          <w:szCs w:val="24"/>
-        </w:rPr>
-        <w:t xml:space="preserve"> values - Without tree</w:t>
+        <w:t xml:space="preserve"> (inherent color) values - Without tree</w:t>
       </w:r>
     </w:p>
     <w:p>

</xml_diff>